<commit_message>
add sentences on Lou's insight to conclusion
</commit_message>
<xml_diff>
--- a/Draft_Response_Memo.docx
+++ b/Draft_Response_Memo.docx
@@ -1,6 +1,6 @@
 
 <file path=word/document.xml><?xml version="1.0" encoding="utf-8"?>
-<w:document xmlns:wpc="http://schemas.microsoft.com/office/word/2010/wordprocessingCanvas" xmlns:mo="http://schemas.microsoft.com/office/mac/office/2008/main" xmlns:mc="http://schemas.openxmlformats.org/markup-compatibility/2006" xmlns:mv="urn:schemas-microsoft-com:mac:vml" xmlns:o="urn:schemas-microsoft-com:office:office" xmlns:r="http://schemas.openxmlformats.org/officeDocument/2006/relationships" xmlns:m="http://schemas.openxmlformats.org/officeDocument/2006/math" xmlns:v="urn:schemas-microsoft-com:vml" xmlns:wp14="http://schemas.microsoft.com/office/word/2010/wordprocessingDrawing" xmlns:wp="http://schemas.openxmlformats.org/drawingml/2006/wordprocessingDrawing" xmlns:w10="urn:schemas-microsoft-com:office:word" xmlns:w="http://schemas.openxmlformats.org/wordprocessingml/2006/main" xmlns:w14="http://schemas.microsoft.com/office/word/2010/wordml" xmlns:w15="http://schemas.microsoft.com/office/word/2012/wordml" xmlns:wpg="http://schemas.microsoft.com/office/word/2010/wordprocessingGroup" xmlns:wpi="http://schemas.microsoft.com/office/word/2010/wordprocessingInk" xmlns:wne="http://schemas.microsoft.com/office/word/2006/wordml" xmlns:wps="http://schemas.microsoft.com/office/word/2010/wordprocessingShape" mc:Ignorable="w14 w15 wp14">
+<w:document xmlns:wpc="http://schemas.microsoft.com/office/word/2010/wordprocessingCanvas" xmlns:cx="http://schemas.microsoft.com/office/drawing/2014/chartex" xmlns:cx1="http://schemas.microsoft.com/office/drawing/2015/9/8/chartex" xmlns:cx2="http://schemas.microsoft.com/office/drawing/2015/10/21/chartex" xmlns:cx3="http://schemas.microsoft.com/office/drawing/2016/5/9/chartex" xmlns:cx4="http://schemas.microsoft.com/office/drawing/2016/5/10/chartex" xmlns:cx5="http://schemas.microsoft.com/office/drawing/2016/5/11/chartex" xmlns:cx6="http://schemas.microsoft.com/office/drawing/2016/5/12/chartex" xmlns:cx7="http://schemas.microsoft.com/office/drawing/2016/5/13/chartex" xmlns:cx8="http://schemas.microsoft.com/office/drawing/2016/5/14/chartex" xmlns:mc="http://schemas.openxmlformats.org/markup-compatibility/2006" xmlns:aink="http://schemas.microsoft.com/office/drawing/2016/ink" xmlns:am3d="http://schemas.microsoft.com/office/drawing/2017/model3d" xmlns:o="urn:schemas-microsoft-com:office:office" xmlns:r="http://schemas.openxmlformats.org/officeDocument/2006/relationships" xmlns:m="http://schemas.openxmlformats.org/officeDocument/2006/math" xmlns:v="urn:schemas-microsoft-com:vml" xmlns:wp14="http://schemas.microsoft.com/office/word/2010/wordprocessingDrawing" xmlns:wp="http://schemas.openxmlformats.org/drawingml/2006/wordprocessingDrawing" xmlns:w10="urn:schemas-microsoft-com:office:word" xmlns:w="http://schemas.openxmlformats.org/wordprocessingml/2006/main" xmlns:w14="http://schemas.microsoft.com/office/word/2010/wordml" xmlns:w15="http://schemas.microsoft.com/office/word/2012/wordml" xmlns:w16cid="http://schemas.microsoft.com/office/word/2016/wordml/cid" xmlns:w16se="http://schemas.microsoft.com/office/word/2015/wordml/symex" xmlns:wpg="http://schemas.microsoft.com/office/word/2010/wordprocessingGroup" xmlns:wpi="http://schemas.microsoft.com/office/word/2010/wordprocessingInk" xmlns:wne="http://schemas.microsoft.com/office/word/2006/wordml" xmlns:wps="http://schemas.microsoft.com/office/word/2010/wordprocessingShape" mc:Ignorable="w14 w15 w16se w16cid wp14">
   <w:body>
     <w:p>
       <w:pPr>
@@ -143,42 +143,8 @@
           <w:rFonts w:ascii="Times New Roman" w:hAnsi="Times New Roman" w:cs="Times New Roman"/>
           <w:color w:val="000000"/>
         </w:rPr>
-        <w:t xml:space="preserve">We </w:t>
-      </w:r>
-      <w:proofErr w:type="gramStart"/>
-      <w:r>
-        <w:rPr>
-          <w:rFonts w:ascii="Times New Roman" w:hAnsi="Times New Roman" w:cs="Times New Roman"/>
-          <w:color w:val="000000"/>
-        </w:rPr>
-        <w:t>now</w:t>
-      </w:r>
-      <w:proofErr w:type="gramEnd"/>
-      <w:r>
-        <w:rPr>
-          <w:rFonts w:ascii="Times New Roman" w:hAnsi="Times New Roman" w:cs="Times New Roman"/>
-          <w:color w:val="000000"/>
-        </w:rPr>
-        <w:t xml:space="preserve"> also cite both of the Crocker, Hampson and </w:t>
-      </w:r>
-      <w:proofErr w:type="spellStart"/>
-      <w:r>
-        <w:rPr>
-          <w:rFonts w:ascii="Times New Roman" w:hAnsi="Times New Roman" w:cs="Times New Roman"/>
-          <w:color w:val="000000"/>
-        </w:rPr>
-        <w:t>Aall</w:t>
-      </w:r>
-      <w:proofErr w:type="spellEnd"/>
-      <w:r>
-        <w:rPr>
-          <w:rFonts w:ascii="Times New Roman" w:hAnsi="Times New Roman" w:cs="Times New Roman"/>
-          <w:color w:val="000000"/>
-        </w:rPr>
-        <w:t xml:space="preserve"> volumes you mentioned.</w:t>
-      </w:r>
-      <w:bookmarkStart w:id="0" w:name="_GoBack"/>
-      <w:bookmarkEnd w:id="0"/>
+        <w:t>We now also cite both of the Crocker, Hampson and Aall volumes you mentioned.</w:t>
+      </w:r>
     </w:p>
     <w:p>
       <w:pPr>
@@ -207,23 +173,39 @@
           <w:rFonts w:ascii="Times New Roman" w:hAnsi="Times New Roman" w:cs="Times New Roman"/>
           <w:color w:val="000000"/>
         </w:rPr>
-        <w:t>We have added a bit to our section on the empirical landscape to address trends. We now include the following paragraph</w:t>
-      </w:r>
-      <w:proofErr w:type="gramStart"/>
-      <w:r>
-        <w:rPr>
-          <w:rFonts w:ascii="Times New Roman" w:hAnsi="Times New Roman" w:cs="Times New Roman"/>
-          <w:color w:val="000000"/>
-        </w:rPr>
-        <w:t>:  “</w:t>
-      </w:r>
-      <w:proofErr w:type="gramEnd"/>
-      <w:r>
-        <w:rPr>
-          <w:rFonts w:ascii="Times New Roman" w:hAnsi="Times New Roman" w:cs="Times New Roman"/>
-          <w:color w:val="000000"/>
-        </w:rPr>
-        <w:t>Notably, the newest unrecognized states in Table 1 were formed when the Soviet Union collapsed in the early 1990s. In the case of more recent cases of militarily successful secession, such as South Sudan, unrecognized statehood has been avoided. This suggests that, if the stalemates sustaining the six current unrecognized states can be successfully resolved, a world without unrecognized states is possible.”</w:t>
+        <w:t>We had added several new sentences in the first paragraph of the conclusion to highlight the mechanism that you highlighted in your email: that unrecognized statehood is a stable equilibrium when everyone views it as ‘not the worst’ outcome.</w:t>
+      </w:r>
+      <w:bookmarkStart w:id="0" w:name="_GoBack"/>
+      <w:bookmarkEnd w:id="0"/>
+    </w:p>
+    <w:p>
+      <w:pPr>
+        <w:pStyle w:val="ListParagraph"/>
+        <w:ind w:left="1440"/>
+        <w:rPr>
+          <w:rFonts w:ascii="Times New Roman" w:hAnsi="Times New Roman" w:cs="Times New Roman"/>
+          <w:color w:val="000000"/>
+        </w:rPr>
+      </w:pPr>
+    </w:p>
+    <w:p>
+      <w:pPr>
+        <w:pStyle w:val="ListParagraph"/>
+        <w:numPr>
+          <w:ilvl w:val="0"/>
+          <w:numId w:val="2"/>
+        </w:numPr>
+        <w:rPr>
+          <w:rFonts w:ascii="Times New Roman" w:hAnsi="Times New Roman" w:cs="Times New Roman"/>
+          <w:color w:val="000000"/>
+        </w:rPr>
+      </w:pPr>
+      <w:r>
+        <w:rPr>
+          <w:rFonts w:ascii="Times New Roman" w:hAnsi="Times New Roman" w:cs="Times New Roman"/>
+          <w:color w:val="000000"/>
+        </w:rPr>
+        <w:t>We have added a bit to our section on the empirical landscape to address trends. We now include the following paragraph:  “Notably, the newest unrecognized states in Table 1 were formed when the Soviet Union collapsed in the early 1990s. In the case of more recent cases of militarily successful secession, such as South Sudan, unrecognized statehood has been avoided. This suggests that, if the stalemates sustaining the six current unrecognized states can be successfully resolved, a world without unrecognized states is possible.”</w:t>
       </w:r>
     </w:p>
     <w:p>
@@ -273,23 +255,21 @@
           <w:rFonts w:ascii="Times New Roman" w:hAnsi="Times New Roman" w:cs="Times New Roman"/>
           <w:color w:val="000000"/>
         </w:rPr>
-        <w:t xml:space="preserve">We have adjusted the formatting of our </w:t>
-      </w:r>
-      <w:proofErr w:type="spellStart"/>
-      <w:r>
-        <w:rPr>
-          <w:rFonts w:ascii="Times New Roman" w:hAnsi="Times New Roman" w:cs="Times New Roman"/>
-          <w:color w:val="000000"/>
-        </w:rPr>
-        <w:t>subhneadings</w:t>
-      </w:r>
-      <w:proofErr w:type="spellEnd"/>
-      <w:r>
-        <w:rPr>
-          <w:rFonts w:ascii="Times New Roman" w:hAnsi="Times New Roman" w:cs="Times New Roman"/>
-          <w:color w:val="000000"/>
-        </w:rPr>
-        <w:t xml:space="preserve"> and generally worked to make sure the chapter is fully in line with the Rowman and Littlefield guidelines.</w:t>
+        <w:t>We have adjusted the formatting of our sub</w:t>
+      </w:r>
+      <w:r>
+        <w:rPr>
+          <w:rFonts w:ascii="Times New Roman" w:hAnsi="Times New Roman" w:cs="Times New Roman"/>
+          <w:color w:val="000000"/>
+        </w:rPr>
+        <w:t>h</w:t>
+      </w:r>
+      <w:r>
+        <w:rPr>
+          <w:rFonts w:ascii="Times New Roman" w:hAnsi="Times New Roman" w:cs="Times New Roman"/>
+          <w:color w:val="000000"/>
+        </w:rPr>
+        <w:t>eadings and generally worked to make sure the chapter is fully in line with the Rowman and Littlefield guidelines.</w:t>
       </w:r>
     </w:p>
     <w:p>
@@ -383,8 +363,8 @@
 </file>
 
 <file path=word/numbering.xml><?xml version="1.0" encoding="utf-8"?>
-<w:numbering xmlns:wpc="http://schemas.microsoft.com/office/word/2010/wordprocessingCanvas" xmlns:mo="http://schemas.microsoft.com/office/mac/office/2008/main" xmlns:mc="http://schemas.openxmlformats.org/markup-compatibility/2006" xmlns:mv="urn:schemas-microsoft-com:mac:vml" xmlns:o="urn:schemas-microsoft-com:office:office" xmlns:r="http://schemas.openxmlformats.org/officeDocument/2006/relationships" xmlns:m="http://schemas.openxmlformats.org/officeDocument/2006/math" xmlns:v="urn:schemas-microsoft-com:vml" xmlns:wp14="http://schemas.microsoft.com/office/word/2010/wordprocessingDrawing" xmlns:wp="http://schemas.openxmlformats.org/drawingml/2006/wordprocessingDrawing" xmlns:w10="urn:schemas-microsoft-com:office:word" xmlns:w="http://schemas.openxmlformats.org/wordprocessingml/2006/main" xmlns:w14="http://schemas.microsoft.com/office/word/2010/wordml" xmlns:w15="http://schemas.microsoft.com/office/word/2012/wordml" xmlns:wpg="http://schemas.microsoft.com/office/word/2010/wordprocessingGroup" xmlns:wpi="http://schemas.microsoft.com/office/word/2010/wordprocessingInk" xmlns:wne="http://schemas.microsoft.com/office/word/2006/wordml" xmlns:wps="http://schemas.microsoft.com/office/word/2010/wordprocessingShape" mc:Ignorable="w14 w15 wp14">
-  <w:abstractNum w:abstractNumId="0">
+<w:numbering xmlns:wpc="http://schemas.microsoft.com/office/word/2010/wordprocessingCanvas" xmlns:cx="http://schemas.microsoft.com/office/drawing/2014/chartex" xmlns:cx1="http://schemas.microsoft.com/office/drawing/2015/9/8/chartex" xmlns:cx2="http://schemas.microsoft.com/office/drawing/2015/10/21/chartex" xmlns:cx3="http://schemas.microsoft.com/office/drawing/2016/5/9/chartex" xmlns:cx4="http://schemas.microsoft.com/office/drawing/2016/5/10/chartex" xmlns:cx5="http://schemas.microsoft.com/office/drawing/2016/5/11/chartex" xmlns:cx6="http://schemas.microsoft.com/office/drawing/2016/5/12/chartex" xmlns:cx7="http://schemas.microsoft.com/office/drawing/2016/5/13/chartex" xmlns:cx8="http://schemas.microsoft.com/office/drawing/2016/5/14/chartex" xmlns:mc="http://schemas.openxmlformats.org/markup-compatibility/2006" xmlns:aink="http://schemas.microsoft.com/office/drawing/2016/ink" xmlns:am3d="http://schemas.microsoft.com/office/drawing/2017/model3d" xmlns:o="urn:schemas-microsoft-com:office:office" xmlns:r="http://schemas.openxmlformats.org/officeDocument/2006/relationships" xmlns:m="http://schemas.openxmlformats.org/officeDocument/2006/math" xmlns:v="urn:schemas-microsoft-com:vml" xmlns:wp14="http://schemas.microsoft.com/office/word/2010/wordprocessingDrawing" xmlns:wp="http://schemas.openxmlformats.org/drawingml/2006/wordprocessingDrawing" xmlns:w10="urn:schemas-microsoft-com:office:word" xmlns:w="http://schemas.openxmlformats.org/wordprocessingml/2006/main" xmlns:w14="http://schemas.microsoft.com/office/word/2010/wordml" xmlns:w15="http://schemas.microsoft.com/office/word/2012/wordml" xmlns:w16cid="http://schemas.microsoft.com/office/word/2016/wordml/cid" xmlns:w16se="http://schemas.microsoft.com/office/word/2015/wordml/symex" xmlns:wpg="http://schemas.microsoft.com/office/word/2010/wordprocessingGroup" xmlns:wpi="http://schemas.microsoft.com/office/word/2010/wordprocessingInk" xmlns:wne="http://schemas.microsoft.com/office/word/2006/wordml" xmlns:wps="http://schemas.microsoft.com/office/word/2010/wordprocessingShape" mc:Ignorable="w14 w15 w16se w16cid wp14">
+  <w:abstractNum w:abstractNumId="0" w15:restartNumberingAfterBreak="0">
     <w:nsid w:val="1E850D4B"/>
     <w:multiLevelType w:val="multilevel"/>
     <w:tmpl w:val="482049D4"/>
@@ -497,7 +477,7 @@
       </w:pPr>
     </w:lvl>
   </w:abstractNum>
-  <w:abstractNum w:abstractNumId="1">
+  <w:abstractNum w:abstractNumId="1" w15:restartNumberingAfterBreak="0">
     <w:nsid w:val="23117DE3"/>
     <w:multiLevelType w:val="hybridMultilevel"/>
     <w:tmpl w:val="FC90B392"/>
@@ -596,7 +576,7 @@
 </file>
 
 <file path=word/styles.xml><?xml version="1.0" encoding="utf-8"?>
-<w:styles xmlns:mc="http://schemas.openxmlformats.org/markup-compatibility/2006" xmlns:r="http://schemas.openxmlformats.org/officeDocument/2006/relationships" xmlns:w="http://schemas.openxmlformats.org/wordprocessingml/2006/main" xmlns:w14="http://schemas.microsoft.com/office/word/2010/wordml" xmlns:w15="http://schemas.microsoft.com/office/word/2012/wordml" mc:Ignorable="w14 w15">
+<w:styles xmlns:mc="http://schemas.openxmlformats.org/markup-compatibility/2006" xmlns:r="http://schemas.openxmlformats.org/officeDocument/2006/relationships" xmlns:w="http://schemas.openxmlformats.org/wordprocessingml/2006/main" xmlns:w14="http://schemas.microsoft.com/office/word/2010/wordml" xmlns:w15="http://schemas.microsoft.com/office/word/2012/wordml" xmlns:w16cid="http://schemas.microsoft.com/office/word/2016/wordml/cid" xmlns:w16se="http://schemas.microsoft.com/office/word/2015/wordml/symex" mc:Ignorable="w14 w15 w16se w16cid">
   <w:docDefaults>
     <w:rPrDefault>
       <w:rPr>
@@ -608,7 +588,7 @@
     </w:rPrDefault>
     <w:pPrDefault/>
   </w:docDefaults>
-  <w:latentStyles w:defLockedState="0" w:defUIPriority="99" w:defSemiHidden="0" w:defUnhideWhenUsed="0" w:defQFormat="0" w:count="382">
+  <w:latentStyles w:defLockedState="0" w:defUIPriority="99" w:defSemiHidden="0" w:defUnhideWhenUsed="0" w:defQFormat="0" w:count="375">
     <w:lsdException w:name="Normal" w:uiPriority="0" w:qFormat="1"/>
     <w:lsdException w:name="heading 1" w:uiPriority="9" w:qFormat="1"/>
     <w:lsdException w:name="heading 2" w:semiHidden="1" w:uiPriority="9" w:unhideWhenUsed="1" w:qFormat="1"/>
@@ -765,15 +745,6 @@
     <w:lsdException w:name="Balloon Text" w:semiHidden="1" w:unhideWhenUsed="1"/>
     <w:lsdException w:name="Table Grid" w:uiPriority="39"/>
     <w:lsdException w:name="Table Theme" w:semiHidden="1" w:unhideWhenUsed="1"/>
-    <w:lsdException w:name="Note Level 1" w:semiHidden="1" w:unhideWhenUsed="1"/>
-    <w:lsdException w:name="Note Level 2" w:semiHidden="1" w:unhideWhenUsed="1"/>
-    <w:lsdException w:name="Note Level 3" w:semiHidden="1" w:unhideWhenUsed="1"/>
-    <w:lsdException w:name="Note Level 4" w:semiHidden="1" w:unhideWhenUsed="1"/>
-    <w:lsdException w:name="Note Level 5" w:semiHidden="1" w:unhideWhenUsed="1"/>
-    <w:lsdException w:name="Note Level 6" w:semiHidden="1" w:unhideWhenUsed="1"/>
-    <w:lsdException w:name="Note Level 7" w:semiHidden="1" w:unhideWhenUsed="1"/>
-    <w:lsdException w:name="Note Level 8" w:semiHidden="1" w:unhideWhenUsed="1"/>
-    <w:lsdException w:name="Note Level 9" w:semiHidden="1" w:unhideWhenUsed="1"/>
     <w:lsdException w:name="Placeholder Text" w:semiHidden="1"/>
     <w:lsdException w:name="No Spacing" w:uiPriority="1" w:qFormat="1"/>
     <w:lsdException w:name="Light Shading" w:uiPriority="60"/>
@@ -999,6 +970,7 @@
   <w:style w:type="character" w:default="1" w:styleId="DefaultParagraphFont">
     <w:name w:val="Default Paragraph Font"/>
     <w:uiPriority w:val="1"/>
+    <w:semiHidden/>
     <w:unhideWhenUsed/>
   </w:style>
   <w:style w:type="table" w:default="1" w:styleId="TableNormal">

</xml_diff>

<commit_message>
apply formatting changes to edited volume and finalize response memo
</commit_message>
<xml_diff>
--- a/Draft_Response_Memo.docx
+++ b/Draft_Response_Memo.docx
@@ -1,6 +1,6 @@
 
 <file path=word/document.xml><?xml version="1.0" encoding="utf-8"?>
-<w:document xmlns:wpc="http://schemas.microsoft.com/office/word/2010/wordprocessingCanvas" xmlns:cx="http://schemas.microsoft.com/office/drawing/2014/chartex" xmlns:cx1="http://schemas.microsoft.com/office/drawing/2015/9/8/chartex" xmlns:cx2="http://schemas.microsoft.com/office/drawing/2015/10/21/chartex" xmlns:cx3="http://schemas.microsoft.com/office/drawing/2016/5/9/chartex" xmlns:cx4="http://schemas.microsoft.com/office/drawing/2016/5/10/chartex" xmlns:cx5="http://schemas.microsoft.com/office/drawing/2016/5/11/chartex" xmlns:cx6="http://schemas.microsoft.com/office/drawing/2016/5/12/chartex" xmlns:cx7="http://schemas.microsoft.com/office/drawing/2016/5/13/chartex" xmlns:cx8="http://schemas.microsoft.com/office/drawing/2016/5/14/chartex" xmlns:mc="http://schemas.openxmlformats.org/markup-compatibility/2006" xmlns:aink="http://schemas.microsoft.com/office/drawing/2016/ink" xmlns:am3d="http://schemas.microsoft.com/office/drawing/2017/model3d" xmlns:o="urn:schemas-microsoft-com:office:office" xmlns:r="http://schemas.openxmlformats.org/officeDocument/2006/relationships" xmlns:m="http://schemas.openxmlformats.org/officeDocument/2006/math" xmlns:v="urn:schemas-microsoft-com:vml" xmlns:wp14="http://schemas.microsoft.com/office/word/2010/wordprocessingDrawing" xmlns:wp="http://schemas.openxmlformats.org/drawingml/2006/wordprocessingDrawing" xmlns:w10="urn:schemas-microsoft-com:office:word" xmlns:w="http://schemas.openxmlformats.org/wordprocessingml/2006/main" xmlns:w14="http://schemas.microsoft.com/office/word/2010/wordml" xmlns:w15="http://schemas.microsoft.com/office/word/2012/wordml" xmlns:w16cid="http://schemas.microsoft.com/office/word/2016/wordml/cid" xmlns:w16se="http://schemas.microsoft.com/office/word/2015/wordml/symex" xmlns:wpg="http://schemas.microsoft.com/office/word/2010/wordprocessingGroup" xmlns:wpi="http://schemas.microsoft.com/office/word/2010/wordprocessingInk" xmlns:wne="http://schemas.microsoft.com/office/word/2006/wordml" xmlns:wps="http://schemas.microsoft.com/office/word/2010/wordprocessingShape" mc:Ignorable="w14 w15 w16se w16cid wp14">
+<w:document xmlns:wpc="http://schemas.microsoft.com/office/word/2010/wordprocessingCanvas" xmlns:cx="http://schemas.microsoft.com/office/drawing/2014/chartex" xmlns:cx1="http://schemas.microsoft.com/office/drawing/2015/9/8/chartex" xmlns:mc="http://schemas.openxmlformats.org/markup-compatibility/2006" xmlns:o="urn:schemas-microsoft-com:office:office" xmlns:r="http://schemas.openxmlformats.org/officeDocument/2006/relationships" xmlns:m="http://schemas.openxmlformats.org/officeDocument/2006/math" xmlns:v="urn:schemas-microsoft-com:vml" xmlns:wp14="http://schemas.microsoft.com/office/word/2010/wordprocessingDrawing" xmlns:wp="http://schemas.openxmlformats.org/drawingml/2006/wordprocessingDrawing" xmlns:w10="urn:schemas-microsoft-com:office:word" xmlns:w="http://schemas.openxmlformats.org/wordprocessingml/2006/main" xmlns:w14="http://schemas.microsoft.com/office/word/2010/wordml" xmlns:w15="http://schemas.microsoft.com/office/word/2012/wordml" xmlns:w16se="http://schemas.microsoft.com/office/word/2015/wordml/symex" xmlns:wpg="http://schemas.microsoft.com/office/word/2010/wordprocessingGroup" xmlns:wpi="http://schemas.microsoft.com/office/word/2010/wordprocessingInk" xmlns:wne="http://schemas.microsoft.com/office/word/2006/wordml" xmlns:wps="http://schemas.microsoft.com/office/word/2010/wordprocessingShape" mc:Ignorable="w14 w15 w16se wp14">
   <w:body>
     <w:p>
       <w:pPr>
@@ -125,6 +125,94 @@
         </w:rPr>
         <w:t xml:space="preserve">of conflicts sheds a useful light on the larger universe of intractable conflicts. </w:t>
       </w:r>
+      <w:r>
+        <w:rPr>
+          <w:rFonts w:ascii="Times New Roman" w:hAnsi="Times New Roman" w:cs="Times New Roman"/>
+          <w:color w:val="000000"/>
+        </w:rPr>
+        <w:t xml:space="preserve">In particular, </w:t>
+      </w:r>
+      <w:r>
+        <w:rPr>
+          <w:rFonts w:ascii="Times New Roman" w:hAnsi="Times New Roman" w:cs="Times New Roman"/>
+          <w:color w:val="000000"/>
+        </w:rPr>
+        <w:t>w</w:t>
+      </w:r>
+      <w:r>
+        <w:rPr>
+          <w:rFonts w:ascii="Times New Roman" w:hAnsi="Times New Roman" w:cs="Times New Roman"/>
+          <w:color w:val="000000"/>
+        </w:rPr>
+        <w:t>e now also cite both of the Crocker, Hampson and Aall volumes you mentioned.</w:t>
+      </w:r>
+    </w:p>
+    <w:p>
+      <w:pPr>
+        <w:pStyle w:val="ListParagraph"/>
+        <w:ind w:left="1440"/>
+        <w:rPr>
+          <w:rFonts w:ascii="Times New Roman" w:hAnsi="Times New Roman" w:cs="Times New Roman"/>
+          <w:color w:val="000000"/>
+        </w:rPr>
+      </w:pPr>
+    </w:p>
+    <w:p>
+      <w:pPr>
+        <w:pStyle w:val="ListParagraph"/>
+        <w:numPr>
+          <w:ilvl w:val="0"/>
+          <w:numId w:val="2"/>
+        </w:numPr>
+        <w:rPr>
+          <w:rFonts w:ascii="Times New Roman" w:hAnsi="Times New Roman" w:cs="Times New Roman"/>
+          <w:color w:val="000000"/>
+        </w:rPr>
+      </w:pPr>
+      <w:r>
+        <w:rPr>
+          <w:rFonts w:ascii="Times New Roman" w:hAnsi="Times New Roman" w:cs="Times New Roman"/>
+          <w:color w:val="000000"/>
+        </w:rPr>
+        <w:t>We added several new sentences in the first paragraph of the conclusion to highlight the mechanism that you highlighted in your email: that unrecognized statehood is a stable equilibrium when everyone views it as ‘not the worst’ outcome.</w:t>
+      </w:r>
+      <w:r>
+        <w:rPr>
+          <w:rFonts w:ascii="Times New Roman" w:hAnsi="Times New Roman" w:cs="Times New Roman"/>
+          <w:color w:val="000000"/>
+        </w:rPr>
+        <w:t xml:space="preserve"> We have also used the terminology of intractable conflicts throughout the conclusion for cohesion.</w:t>
+      </w:r>
+    </w:p>
+    <w:p>
+      <w:pPr>
+        <w:pStyle w:val="ListParagraph"/>
+        <w:ind w:left="1440"/>
+        <w:rPr>
+          <w:rFonts w:ascii="Times New Roman" w:hAnsi="Times New Roman" w:cs="Times New Roman"/>
+          <w:color w:val="000000"/>
+        </w:rPr>
+      </w:pPr>
+    </w:p>
+    <w:p>
+      <w:pPr>
+        <w:pStyle w:val="ListParagraph"/>
+        <w:numPr>
+          <w:ilvl w:val="0"/>
+          <w:numId w:val="2"/>
+        </w:numPr>
+        <w:rPr>
+          <w:rFonts w:ascii="Times New Roman" w:hAnsi="Times New Roman" w:cs="Times New Roman"/>
+          <w:color w:val="000000"/>
+        </w:rPr>
+      </w:pPr>
+      <w:r>
+        <w:rPr>
+          <w:rFonts w:ascii="Times New Roman" w:hAnsi="Times New Roman" w:cs="Times New Roman"/>
+          <w:color w:val="000000"/>
+        </w:rPr>
+        <w:t>We have added a bit to our section on the empirical landscape to address trends. We now include the following paragraph:  “Notably, the newest unrecognized states in Table 1 were formed when the Soviet Union collapsed in the early 1990s. In the case of more recent cases of militarily successful secession, such as South Sudan, unrecognized statehood has been avoided. This suggests that, if the stalemates sustaining the six current unrecognized states can be successfully resolved, a world without unrecognized states is possible.”</w:t>
+      </w:r>
     </w:p>
     <w:p>
       <w:pPr>
@@ -143,7 +231,7 @@
           <w:rFonts w:ascii="Times New Roman" w:hAnsi="Times New Roman" w:cs="Times New Roman"/>
           <w:color w:val="000000"/>
         </w:rPr>
-        <w:t>We now also cite both of the Crocker, Hampson and Aall volumes you mentioned.</w:t>
+        <w:t>We hope that our answers to questions two and three were already well-reflected in the prior draft.</w:t>
       </w:r>
     </w:p>
     <w:p>
@@ -173,15 +261,26 @@
           <w:rFonts w:ascii="Times New Roman" w:hAnsi="Times New Roman" w:cs="Times New Roman"/>
           <w:color w:val="000000"/>
         </w:rPr>
-        <w:t>We had added several new sentences in the first paragraph of the conclusion to highlight the mechanism that you highlighted in your email: that unrecognized statehood is a stable equilibrium when everyone views it as ‘not the worst’ outcome.</w:t>
-      </w:r>
-      <w:bookmarkStart w:id="0" w:name="_GoBack"/>
-      <w:bookmarkEnd w:id="0"/>
+        <w:t>We have adjusted the formatting of our sub</w:t>
+      </w:r>
+      <w:r>
+        <w:rPr>
+          <w:rFonts w:ascii="Times New Roman" w:hAnsi="Times New Roman" w:cs="Times New Roman"/>
+          <w:color w:val="000000"/>
+        </w:rPr>
+        <w:t>h</w:t>
+      </w:r>
+      <w:r>
+        <w:rPr>
+          <w:rFonts w:ascii="Times New Roman" w:hAnsi="Times New Roman" w:cs="Times New Roman"/>
+          <w:color w:val="000000"/>
+        </w:rPr>
+        <w:t>eadings and generally worked to make sure the chapter is fully in line with the Rowman and Littlefield guidelines.</w:t>
+      </w:r>
     </w:p>
     <w:p>
       <w:pPr>
         <w:pStyle w:val="ListParagraph"/>
-        <w:ind w:left="1440"/>
         <w:rPr>
           <w:rFonts w:ascii="Times New Roman" w:hAnsi="Times New Roman" w:cs="Times New Roman"/>
           <w:color w:val="000000"/>
@@ -205,71 +304,7 @@
           <w:rFonts w:ascii="Times New Roman" w:hAnsi="Times New Roman" w:cs="Times New Roman"/>
           <w:color w:val="000000"/>
         </w:rPr>
-        <w:t>We have added a bit to our section on the empirical landscape to address trends. We now include the following paragraph:  “Notably, the newest unrecognized states in Table 1 were formed when the Soviet Union collapsed in the early 1990s. In the case of more recent cases of militarily successful secession, such as South Sudan, unrecognized statehood has been avoided. This suggests that, if the stalemates sustaining the six current unrecognized states can be successfully resolved, a world without unrecognized states is possible.”</w:t>
-      </w:r>
-    </w:p>
-    <w:p>
-      <w:pPr>
-        <w:pStyle w:val="ListParagraph"/>
-        <w:numPr>
-          <w:ilvl w:val="1"/>
-          <w:numId w:val="2"/>
-        </w:numPr>
-        <w:rPr>
-          <w:rFonts w:ascii="Times New Roman" w:hAnsi="Times New Roman" w:cs="Times New Roman"/>
-          <w:color w:val="000000"/>
-        </w:rPr>
-      </w:pPr>
-      <w:r>
-        <w:rPr>
-          <w:rFonts w:ascii="Times New Roman" w:hAnsi="Times New Roman" w:cs="Times New Roman"/>
-          <w:color w:val="000000"/>
-        </w:rPr>
-        <w:t>We hope that our answers to questions two and three were already well-reflected in the prior draft.</w:t>
-      </w:r>
-    </w:p>
-    <w:p>
-      <w:pPr>
-        <w:pStyle w:val="ListParagraph"/>
-        <w:ind w:left="1440"/>
-        <w:rPr>
-          <w:rFonts w:ascii="Times New Roman" w:hAnsi="Times New Roman" w:cs="Times New Roman"/>
-          <w:color w:val="000000"/>
-        </w:rPr>
-      </w:pPr>
-    </w:p>
-    <w:p>
-      <w:pPr>
-        <w:pStyle w:val="ListParagraph"/>
-        <w:numPr>
-          <w:ilvl w:val="0"/>
-          <w:numId w:val="2"/>
-        </w:numPr>
-        <w:rPr>
-          <w:rFonts w:ascii="Times New Roman" w:hAnsi="Times New Roman" w:cs="Times New Roman"/>
-          <w:color w:val="000000"/>
-        </w:rPr>
-      </w:pPr>
-      <w:r>
-        <w:rPr>
-          <w:rFonts w:ascii="Times New Roman" w:hAnsi="Times New Roman" w:cs="Times New Roman"/>
-          <w:color w:val="000000"/>
-        </w:rPr>
-        <w:t>We have adjusted the formatting of our sub</w:t>
-      </w:r>
-      <w:r>
-        <w:rPr>
-          <w:rFonts w:ascii="Times New Roman" w:hAnsi="Times New Roman" w:cs="Times New Roman"/>
-          <w:color w:val="000000"/>
-        </w:rPr>
-        <w:t>h</w:t>
-      </w:r>
-      <w:r>
-        <w:rPr>
-          <w:rFonts w:ascii="Times New Roman" w:hAnsi="Times New Roman" w:cs="Times New Roman"/>
-          <w:color w:val="000000"/>
-        </w:rPr>
-        <w:t>eadings and generally worked to make sure the chapter is fully in line with the Rowman and Littlefield guidelines.</w:t>
+        <w:t>We have tightened up the exposition in very minor ways throughout to compensate for the additional words that were added in this revision.</w:t>
       </w:r>
     </w:p>
     <w:p>
@@ -342,16 +377,9 @@
       </w:r>
     </w:p>
     <w:p>
-      <w:pPr>
-        <w:rPr>
-          <w:rFonts w:ascii="Helvetica" w:hAnsi="Helvetica" w:cs="Times New Roman"/>
-          <w:color w:val="000000"/>
-          <w:sz w:val="18"/>
-          <w:szCs w:val="18"/>
-        </w:rPr>
-      </w:pPr>
-    </w:p>
-    <w:p/>
+      <w:bookmarkStart w:id="0" w:name="_GoBack"/>
+      <w:bookmarkEnd w:id="0"/>
+    </w:p>
     <w:sectPr>
       <w:pgSz w:w="12240" w:h="15840"/>
       <w:pgMar w:top="1440" w:right="1440" w:bottom="1440" w:left="1440" w:header="720" w:footer="720" w:gutter="0"/>
@@ -363,7 +391,7 @@
 </file>
 
 <file path=word/numbering.xml><?xml version="1.0" encoding="utf-8"?>
-<w:numbering xmlns:wpc="http://schemas.microsoft.com/office/word/2010/wordprocessingCanvas" xmlns:cx="http://schemas.microsoft.com/office/drawing/2014/chartex" xmlns:cx1="http://schemas.microsoft.com/office/drawing/2015/9/8/chartex" xmlns:cx2="http://schemas.microsoft.com/office/drawing/2015/10/21/chartex" xmlns:cx3="http://schemas.microsoft.com/office/drawing/2016/5/9/chartex" xmlns:cx4="http://schemas.microsoft.com/office/drawing/2016/5/10/chartex" xmlns:cx5="http://schemas.microsoft.com/office/drawing/2016/5/11/chartex" xmlns:cx6="http://schemas.microsoft.com/office/drawing/2016/5/12/chartex" xmlns:cx7="http://schemas.microsoft.com/office/drawing/2016/5/13/chartex" xmlns:cx8="http://schemas.microsoft.com/office/drawing/2016/5/14/chartex" xmlns:mc="http://schemas.openxmlformats.org/markup-compatibility/2006" xmlns:aink="http://schemas.microsoft.com/office/drawing/2016/ink" xmlns:am3d="http://schemas.microsoft.com/office/drawing/2017/model3d" xmlns:o="urn:schemas-microsoft-com:office:office" xmlns:r="http://schemas.openxmlformats.org/officeDocument/2006/relationships" xmlns:m="http://schemas.openxmlformats.org/officeDocument/2006/math" xmlns:v="urn:schemas-microsoft-com:vml" xmlns:wp14="http://schemas.microsoft.com/office/word/2010/wordprocessingDrawing" xmlns:wp="http://schemas.openxmlformats.org/drawingml/2006/wordprocessingDrawing" xmlns:w10="urn:schemas-microsoft-com:office:word" xmlns:w="http://schemas.openxmlformats.org/wordprocessingml/2006/main" xmlns:w14="http://schemas.microsoft.com/office/word/2010/wordml" xmlns:w15="http://schemas.microsoft.com/office/word/2012/wordml" xmlns:w16cid="http://schemas.microsoft.com/office/word/2016/wordml/cid" xmlns:w16se="http://schemas.microsoft.com/office/word/2015/wordml/symex" xmlns:wpg="http://schemas.microsoft.com/office/word/2010/wordprocessingGroup" xmlns:wpi="http://schemas.microsoft.com/office/word/2010/wordprocessingInk" xmlns:wne="http://schemas.microsoft.com/office/word/2006/wordml" xmlns:wps="http://schemas.microsoft.com/office/word/2010/wordprocessingShape" mc:Ignorable="w14 w15 w16se w16cid wp14">
+<w:numbering xmlns:wpc="http://schemas.microsoft.com/office/word/2010/wordprocessingCanvas" xmlns:cx="http://schemas.microsoft.com/office/drawing/2014/chartex" xmlns:cx1="http://schemas.microsoft.com/office/drawing/2015/9/8/chartex" xmlns:mc="http://schemas.openxmlformats.org/markup-compatibility/2006" xmlns:o="urn:schemas-microsoft-com:office:office" xmlns:r="http://schemas.openxmlformats.org/officeDocument/2006/relationships" xmlns:m="http://schemas.openxmlformats.org/officeDocument/2006/math" xmlns:v="urn:schemas-microsoft-com:vml" xmlns:wp14="http://schemas.microsoft.com/office/word/2010/wordprocessingDrawing" xmlns:wp="http://schemas.openxmlformats.org/drawingml/2006/wordprocessingDrawing" xmlns:w10="urn:schemas-microsoft-com:office:word" xmlns:w="http://schemas.openxmlformats.org/wordprocessingml/2006/main" xmlns:w14="http://schemas.microsoft.com/office/word/2010/wordml" xmlns:w15="http://schemas.microsoft.com/office/word/2012/wordml" xmlns:w16se="http://schemas.microsoft.com/office/word/2015/wordml/symex" xmlns:wpg="http://schemas.microsoft.com/office/word/2010/wordprocessingGroup" xmlns:wpi="http://schemas.microsoft.com/office/word/2010/wordprocessingInk" xmlns:wne="http://schemas.microsoft.com/office/word/2006/wordml" xmlns:wps="http://schemas.microsoft.com/office/word/2010/wordprocessingShape" mc:Ignorable="w14 w15 w16se wp14">
   <w:abstractNum w:abstractNumId="0" w15:restartNumberingAfterBreak="0">
     <w:nsid w:val="1E850D4B"/>
     <w:multiLevelType w:val="multilevel"/>
@@ -576,7 +604,7 @@
 </file>
 
 <file path=word/styles.xml><?xml version="1.0" encoding="utf-8"?>
-<w:styles xmlns:mc="http://schemas.openxmlformats.org/markup-compatibility/2006" xmlns:r="http://schemas.openxmlformats.org/officeDocument/2006/relationships" xmlns:w="http://schemas.openxmlformats.org/wordprocessingml/2006/main" xmlns:w14="http://schemas.microsoft.com/office/word/2010/wordml" xmlns:w15="http://schemas.microsoft.com/office/word/2012/wordml" xmlns:w16cid="http://schemas.microsoft.com/office/word/2016/wordml/cid" xmlns:w16se="http://schemas.microsoft.com/office/word/2015/wordml/symex" mc:Ignorable="w14 w15 w16se w16cid">
+<w:styles xmlns:mc="http://schemas.openxmlformats.org/markup-compatibility/2006" xmlns:r="http://schemas.openxmlformats.org/officeDocument/2006/relationships" xmlns:w="http://schemas.openxmlformats.org/wordprocessingml/2006/main" xmlns:w14="http://schemas.microsoft.com/office/word/2010/wordml" xmlns:w15="http://schemas.microsoft.com/office/word/2012/wordml" xmlns:w16se="http://schemas.microsoft.com/office/word/2015/wordml/symex" mc:Ignorable="w14 w15 w16se">
   <w:docDefaults>
     <w:rPrDefault>
       <w:rPr>
@@ -588,7 +616,7 @@
     </w:rPrDefault>
     <w:pPrDefault/>
   </w:docDefaults>
-  <w:latentStyles w:defLockedState="0" w:defUIPriority="99" w:defSemiHidden="0" w:defUnhideWhenUsed="0" w:defQFormat="0" w:count="375">
+  <w:latentStyles w:defLockedState="0" w:defUIPriority="99" w:defSemiHidden="0" w:defUnhideWhenUsed="0" w:defQFormat="0" w:count="371">
     <w:lsdException w:name="Normal" w:uiPriority="0" w:qFormat="1"/>
     <w:lsdException w:name="heading 1" w:uiPriority="9" w:qFormat="1"/>
     <w:lsdException w:name="heading 2" w:semiHidden="1" w:uiPriority="9" w:unhideWhenUsed="1" w:qFormat="1"/>
@@ -960,8 +988,6 @@
     <w:lsdException w:name="List Table 5 Dark Accent 6" w:uiPriority="50"/>
     <w:lsdException w:name="List Table 6 Colorful Accent 6" w:uiPriority="51"/>
     <w:lsdException w:name="List Table 7 Colorful Accent 6" w:uiPriority="52"/>
-    <w:lsdException w:name="Mention" w:semiHidden="1" w:unhideWhenUsed="1"/>
-    <w:lsdException w:name="Smart Hyperlink" w:semiHidden="1" w:unhideWhenUsed="1"/>
   </w:latentStyles>
   <w:style w:type="paragraph" w:default="1" w:styleId="Normal">
     <w:name w:val="Normal"/>

</xml_diff>